<commit_message>
Aprimorei o Documento de Escopo
</commit_message>
<xml_diff>
--- a/doc/Documento de Escopo - CID10.docx
+++ b/doc/Documento de Escopo - CID10.docx
@@ -11,7 +11,13 @@
       </w:r>
       <w:r>
         <w:br/>
-        <w:t>Escopo do projeto</w:t>
+        <w:t>Escopo</w:t>
+      </w:r>
+      <w:r>
+        <w:t xml:space="preserve"> e requisitos</w:t>
+      </w:r>
+      <w:r>
+        <w:t xml:space="preserve"> do projeto</w:t>
       </w:r>
     </w:p>
     <w:sdt>
@@ -46,6 +52,9 @@
       <w:r>
         <w:t>Visão geral</w:t>
       </w:r>
+      <w:r>
+        <w:t xml:space="preserve"> </w:t>
+      </w:r>
     </w:p>
     <w:p>
       <w:pPr>
@@ -240,34 +249,1128 @@
     </w:p>
     <w:p>
       <w:pPr>
-        <w:pStyle w:val="Ttulo2"/>
-      </w:pPr>
-      <w:r>
-        <w:t>Resultados finais</w:t>
-      </w:r>
+        <w:pStyle w:val="Commarcadores"/>
+        <w:numPr>
+          <w:ilvl w:val="0"/>
+          <w:numId w:val="0"/>
+        </w:numPr>
+        <w:ind w:left="432"/>
+      </w:pPr>
     </w:p>
     <w:p>
-      <w:r>
-        <w:t>Embora seja um projeto acadêmico, há possibilidade de utilização desse sistema junto ao DATASUS (Departamento de Informática do SUS).</w:t>
+      <w:pPr>
+        <w:pStyle w:val="Ttulo2"/>
+      </w:pPr>
+      <w:r>
+        <w:t>Requisitos Funcionais</w:t>
+      </w:r>
+    </w:p>
+    <w:p/>
+    <w:p>
+      <w:pPr>
+        <w:pStyle w:val="Commarcadores"/>
+      </w:pPr>
+      <w:r>
+        <w:t>RF</w:t>
+      </w:r>
+      <w:proofErr w:type="gramStart"/>
+      <w:r>
+        <w:t>1 :</w:t>
+      </w:r>
+      <w:proofErr w:type="gramEnd"/>
+      <w:r>
+        <w:t xml:space="preserve"> A busca pode ser feita apenas por parte do código, parte da descrição ou de ambos, não é necessário fornecer nem o código nem a descrição completa.</w:t>
       </w:r>
     </w:p>
     <w:p>
       <w:pPr>
-        <w:pStyle w:val="Ttulo2"/>
-      </w:pPr>
-      <w:r>
-        <w:t>Partes afetadas</w:t>
+        <w:pStyle w:val="Commarcadores"/>
+      </w:pPr>
+      <w:r>
+        <w:t>RF2: O módulo cid10.jar deve incluir o código que implementa a busca e os dados propriamente ditos sobre os quais a busca é realizada.</w:t>
       </w:r>
     </w:p>
     <w:p>
-      <w:r>
-        <w:t xml:space="preserve"> Quaisquer outros sistemas que quiserem utilizar este software como ferramenta para consulta de dados da tabela CID-10</w:t>
+      <w:pPr>
+        <w:pStyle w:val="Commarcadores"/>
+      </w:pPr>
+      <w:r>
+        <w:t xml:space="preserve">RF3: O módulo cid10.jar deve incluir a classe CID10 que deve conter os métodos públicos </w:t>
+      </w:r>
+      <w:proofErr w:type="spellStart"/>
+      <w:r>
+        <w:t>load</w:t>
+      </w:r>
+      <w:proofErr w:type="spellEnd"/>
+      <w:r>
+        <w:t xml:space="preserve"> que carrega e mantém em RAM os códigos e eventuais estruturas para a busca eficiente.</w:t>
       </w:r>
     </w:p>
     <w:p>
-      <w:bookmarkStart w:id="0" w:name="_GoBack"/>
-      <w:bookmarkEnd w:id="0"/>
+      <w:pPr>
+        <w:pStyle w:val="Commarcadores"/>
+      </w:pPr>
+      <w:r>
+        <w:t xml:space="preserve">RF4: Métodos públicos </w:t>
+      </w:r>
+      <w:proofErr w:type="spellStart"/>
+      <w:r>
+        <w:t>Unload</w:t>
+      </w:r>
+      <w:proofErr w:type="spellEnd"/>
+      <w:r>
+        <w:t xml:space="preserve"> remove da memória RAM qualquer índice e/ou dados para busca eficiente (cache).</w:t>
+      </w:r>
     </w:p>
+    <w:p>
+      <w:pPr>
+        <w:pStyle w:val="Commarcadores"/>
+      </w:pPr>
+      <w:r>
+        <w:lastRenderedPageBreak/>
+        <w:t xml:space="preserve">RF5: Método </w:t>
+      </w:r>
+      <w:proofErr w:type="spellStart"/>
+      <w:r>
+        <w:t>search</w:t>
+      </w:r>
+      <w:proofErr w:type="spellEnd"/>
+      <w:r>
+        <w:t>, que recebe como argumento um vetor de sequências de caracteres (</w:t>
+      </w:r>
+      <w:proofErr w:type="spellStart"/>
+      <w:r>
+        <w:t>String</w:t>
+      </w:r>
+      <w:proofErr w:type="spellEnd"/>
+      <w:r>
+        <w:t xml:space="preserve">[]). Esse método retorna </w:t>
+      </w:r>
+      <w:proofErr w:type="spellStart"/>
+      <w:r>
+        <w:t>null</w:t>
+      </w:r>
+      <w:proofErr w:type="spellEnd"/>
+      <w:r>
+        <w:t xml:space="preserve"> caso a entrada fornecida não identifique algum código correspondente e, caso contrário, um vetor de sequências de caracteres, contendo tantas entradas quanto os códigos localizados. A resposta sempre é o código seguido de um espaço em branco seguido da descrição.</w:t>
+      </w:r>
+    </w:p>
+    <w:p/>
+    <w:p>
+      <w:pPr>
+        <w:pStyle w:val="Ttulo2"/>
+      </w:pPr>
+      <w:r>
+        <w:t>Resultados finais</w:t>
+      </w:r>
+    </w:p>
+    <w:p/>
+    <w:p>
+      <w:r>
+        <w:t xml:space="preserve">Embora seja um projeto acadêmico, há possibilidade de utilização desse </w:t>
+      </w:r>
+      <w:r>
+        <w:t>software por outros sistemas que queiram realizar buscas</w:t>
+      </w:r>
+      <w:r>
+        <w:t xml:space="preserve"> junto ao DATASUS (Departamento de Informática do SUS)</w:t>
+      </w:r>
+      <w:r>
+        <w:t xml:space="preserve"> na tabela CID-10</w:t>
+      </w:r>
+      <w:r>
+        <w:t>.</w:t>
+      </w:r>
+    </w:p>
+    <w:p/>
+    <w:p>
+      <w:pPr>
+        <w:pStyle w:val="Ttulo2"/>
+      </w:pPr>
+      <w:r>
+        <w:t>Partes afetadas</w:t>
+      </w:r>
+    </w:p>
+    <w:p/>
+    <w:p>
+      <w:r>
+        <w:t xml:space="preserve"> Quaisquer outros sistemas que quiserem utilizar este software como ferramenta para consulta de dados da tabela CID-10</w:t>
+      </w:r>
+      <w:r>
+        <w:t>, assim como a própria tabela CID-10.</w:t>
+      </w:r>
+    </w:p>
+    <w:p>
+      <w:pPr>
+        <w:pStyle w:val="Ttulo1"/>
+      </w:pPr>
+      <w:r>
+        <w:t>Aprovação e autoridade para proceder</w:t>
+      </w:r>
+    </w:p>
+    <w:p>
+      <w:r>
+        <w:t>Aprovamos o projeto como descrito acima e autorizamos a equipe a prosseguir.</w:t>
+      </w:r>
+    </w:p>
+    <w:tbl>
+      <w:tblPr>
+        <w:tblStyle w:val="ProjectScopeTable"/>
+        <w:tblW w:w="5000" w:type="pct"/>
+        <w:tblLook w:val="04A0" w:firstRow="1" w:lastRow="0" w:firstColumn="1" w:lastColumn="0" w:noHBand="0" w:noVBand="1"/>
+        <w:tblDescription w:val="Stakeholders Table"/>
+      </w:tblPr>
+      <w:tblGrid>
+        <w:gridCol w:w="3468"/>
+        <w:gridCol w:w="3468"/>
+        <w:gridCol w:w="2081"/>
+      </w:tblGrid>
+      <w:tr>
+        <w:trPr>
+          <w:cnfStyle w:val="100000000000" w:firstRow="1" w:lastRow="0" w:firstColumn="0" w:lastColumn="0" w:oddVBand="0" w:evenVBand="0" w:oddHBand="0" w:evenHBand="0" w:firstRowFirstColumn="0" w:firstRowLastColumn="0" w:lastRowFirstColumn="0" w:lastRowLastColumn="0"/>
+        </w:trPr>
+        <w:tc>
+          <w:tcPr>
+            <w:tcW w:w="1923" w:type="pct"/>
+          </w:tcPr>
+          <w:p>
+            <w:r>
+              <w:t>Nome</w:t>
+            </w:r>
+          </w:p>
+        </w:tc>
+        <w:tc>
+          <w:tcPr>
+            <w:tcW w:w="1923" w:type="pct"/>
+          </w:tcPr>
+          <w:p>
+            <w:r>
+              <w:t>Título</w:t>
+            </w:r>
+          </w:p>
+        </w:tc>
+        <w:tc>
+          <w:tcPr>
+            <w:tcW w:w="1154" w:type="pct"/>
+          </w:tcPr>
+          <w:p>
+            <w:r>
+              <w:t>Data</w:t>
+            </w:r>
+          </w:p>
+        </w:tc>
+      </w:tr>
+      <w:tr>
+        <w:tc>
+          <w:tcPr>
+            <w:tcW w:w="1923" w:type="pct"/>
+          </w:tcPr>
+          <w:p>
+            <w:r>
+              <w:t>Erik Raphael</w:t>
+            </w:r>
+          </w:p>
+        </w:tc>
+        <w:tc>
+          <w:tcPr>
+            <w:tcW w:w="1923" w:type="pct"/>
+          </w:tcPr>
+          <w:p>
+            <w:r>
+              <w:t>Desenvolvedor e Analista de processos</w:t>
+            </w:r>
+          </w:p>
+        </w:tc>
+        <w:sdt>
+          <w:sdtPr>
+            <w:id w:val="2029442699"/>
+            <w:placeholder>
+              <w:docPart w:val="90ED6DC9A14C480DBBFBDCD95E9BCB92"/>
+            </w:placeholder>
+            <w:date w:fullDate="2017-05-22T00:00:00Z">
+              <w:dateFormat w:val="dd/MM/yyyy"/>
+              <w:lid w:val="pt-BR"/>
+              <w:storeMappedDataAs w:val="dateTime"/>
+              <w:calendar w:val="gregorian"/>
+            </w:date>
+          </w:sdtPr>
+          <w:sdtContent>
+            <w:tc>
+              <w:tcPr>
+                <w:tcW w:w="1154" w:type="pct"/>
+              </w:tcPr>
+              <w:p>
+                <w:r>
+                  <w:t>22/05/2017</w:t>
+                </w:r>
+              </w:p>
+            </w:tc>
+          </w:sdtContent>
+        </w:sdt>
+      </w:tr>
+      <w:tr>
+        <w:tc>
+          <w:tcPr>
+            <w:tcW w:w="1923" w:type="pct"/>
+          </w:tcPr>
+          <w:p>
+            <w:proofErr w:type="spellStart"/>
+            <w:r>
+              <w:t>Erivan</w:t>
+            </w:r>
+            <w:proofErr w:type="spellEnd"/>
+            <w:r>
+              <w:t xml:space="preserve"> Barbosa</w:t>
+            </w:r>
+          </w:p>
+        </w:tc>
+        <w:tc>
+          <w:tcPr>
+            <w:tcW w:w="1923" w:type="pct"/>
+          </w:tcPr>
+          <w:p>
+            <w:r>
+              <w:t>Gerente e Desenvolvedor</w:t>
+            </w:r>
+          </w:p>
+        </w:tc>
+        <w:sdt>
+          <w:sdtPr>
+            <w:id w:val="-467664691"/>
+            <w:placeholder>
+              <w:docPart w:val="09BE8D6AFD4A4DD6908DF1199DD3F192"/>
+            </w:placeholder>
+            <w:date w:fullDate="2017-05-22T00:00:00Z">
+              <w:dateFormat w:val="dd/MM/yyyy"/>
+              <w:lid w:val="pt-BR"/>
+              <w:storeMappedDataAs w:val="dateTime"/>
+              <w:calendar w:val="gregorian"/>
+            </w:date>
+          </w:sdtPr>
+          <w:sdtContent>
+            <w:tc>
+              <w:tcPr>
+                <w:tcW w:w="1154" w:type="pct"/>
+              </w:tcPr>
+              <w:p>
+                <w:r>
+                  <w:t>22/05/2017</w:t>
+                </w:r>
+              </w:p>
+            </w:tc>
+          </w:sdtContent>
+        </w:sdt>
+      </w:tr>
+      <w:tr>
+        <w:tc>
+          <w:tcPr>
+            <w:tcW w:w="1923" w:type="pct"/>
+          </w:tcPr>
+          <w:p>
+            <w:r>
+              <w:t>Henrique Cardoso</w:t>
+            </w:r>
+          </w:p>
+        </w:tc>
+        <w:tc>
+          <w:tcPr>
+            <w:tcW w:w="1923" w:type="pct"/>
+          </w:tcPr>
+          <w:p>
+            <w:r>
+              <w:t>Testador</w:t>
+            </w:r>
+          </w:p>
+        </w:tc>
+        <w:sdt>
+          <w:sdtPr>
+            <w:id w:val="371281597"/>
+            <w:placeholder>
+              <w:docPart w:val="A66F10B69A8A44089736DA29189A49FA"/>
+            </w:placeholder>
+            <w:date w:fullDate="2017-05-22T00:00:00Z">
+              <w:dateFormat w:val="dd/MM/yyyy"/>
+              <w:lid w:val="pt-BR"/>
+              <w:storeMappedDataAs w:val="dateTime"/>
+              <w:calendar w:val="gregorian"/>
+            </w:date>
+          </w:sdtPr>
+          <w:sdtContent>
+            <w:tc>
+              <w:tcPr>
+                <w:tcW w:w="1154" w:type="pct"/>
+              </w:tcPr>
+              <w:p>
+                <w:r>
+                  <w:t>22/05/2017</w:t>
+                </w:r>
+              </w:p>
+            </w:tc>
+          </w:sdtContent>
+        </w:sdt>
+      </w:tr>
+      <w:tr>
+        <w:tc>
+          <w:tcPr>
+            <w:tcW w:w="1923" w:type="pct"/>
+          </w:tcPr>
+          <w:p>
+            <w:r>
+              <w:t>Igor Queiroz</w:t>
+            </w:r>
+          </w:p>
+        </w:tc>
+        <w:tc>
+          <w:tcPr>
+            <w:tcW w:w="1923" w:type="pct"/>
+          </w:tcPr>
+          <w:p>
+            <w:r>
+              <w:t>Desenvolvedor e Engenheiro de Requisitos</w:t>
+            </w:r>
+          </w:p>
+        </w:tc>
+        <w:sdt>
+          <w:sdtPr>
+            <w:id w:val="737831351"/>
+            <w:placeholder>
+              <w:docPart w:val="1BB497B014D6463DB1936DF6BC5FCA7D"/>
+            </w:placeholder>
+            <w:date w:fullDate="2017-05-22T00:00:00Z">
+              <w:dateFormat w:val="dd/MM/yyyy"/>
+              <w:lid w:val="pt-BR"/>
+              <w:storeMappedDataAs w:val="dateTime"/>
+              <w:calendar w:val="gregorian"/>
+            </w:date>
+          </w:sdtPr>
+          <w:sdtContent>
+            <w:tc>
+              <w:tcPr>
+                <w:tcW w:w="1154" w:type="pct"/>
+              </w:tcPr>
+              <w:p>
+                <w:r>
+                  <w:t>22/05/2017</w:t>
+                </w:r>
+              </w:p>
+            </w:tc>
+          </w:sdtContent>
+        </w:sdt>
+      </w:tr>
+      <w:tr>
+        <w:tc>
+          <w:tcPr>
+            <w:tcW w:w="1923" w:type="pct"/>
+          </w:tcPr>
+          <w:p>
+            <w:r>
+              <w:t>Osmar Cavalcante</w:t>
+            </w:r>
+          </w:p>
+        </w:tc>
+        <w:tc>
+          <w:tcPr>
+            <w:tcW w:w="1923" w:type="pct"/>
+          </w:tcPr>
+          <w:p>
+            <w:r>
+              <w:t>Desenvolvedor</w:t>
+            </w:r>
+          </w:p>
+        </w:tc>
+        <w:sdt>
+          <w:sdtPr>
+            <w:id w:val="251710071"/>
+            <w:placeholder>
+              <w:docPart w:val="D131A20F73014C769CF9FCE5C094CDC8"/>
+            </w:placeholder>
+            <w:date w:fullDate="2017-05-22T00:00:00Z">
+              <w:dateFormat w:val="dd/MM/yyyy"/>
+              <w:lid w:val="pt-BR"/>
+              <w:storeMappedDataAs w:val="dateTime"/>
+              <w:calendar w:val="gregorian"/>
+            </w:date>
+          </w:sdtPr>
+          <w:sdtContent>
+            <w:tc>
+              <w:tcPr>
+                <w:tcW w:w="1154" w:type="pct"/>
+              </w:tcPr>
+              <w:p>
+                <w:r>
+                  <w:t>22/05/2017</w:t>
+                </w:r>
+              </w:p>
+            </w:tc>
+          </w:sdtContent>
+        </w:sdt>
+      </w:tr>
+      <w:tr>
+        <w:tc>
+          <w:tcPr>
+            <w:tcW w:w="1923" w:type="pct"/>
+          </w:tcPr>
+          <w:p>
+            <w:r>
+              <w:t>Rodolpho Hiroshi</w:t>
+            </w:r>
+          </w:p>
+        </w:tc>
+        <w:tc>
+          <w:tcPr>
+            <w:tcW w:w="1923" w:type="pct"/>
+          </w:tcPr>
+          <w:p>
+            <w:r>
+              <w:t>Desenvolvedor e Gerente de Configuração</w:t>
+            </w:r>
+          </w:p>
+        </w:tc>
+        <w:sdt>
+          <w:sdtPr>
+            <w:id w:val="1141080893"/>
+            <w:placeholder>
+              <w:docPart w:val="6C82ABE47FD94F13B297ED42338DA9C8"/>
+            </w:placeholder>
+            <w:date w:fullDate="2017-05-22T00:00:00Z">
+              <w:dateFormat w:val="dd/MM/yyyy"/>
+              <w:lid w:val="pt-BR"/>
+              <w:storeMappedDataAs w:val="dateTime"/>
+              <w:calendar w:val="gregorian"/>
+            </w:date>
+          </w:sdtPr>
+          <w:sdtContent>
+            <w:tc>
+              <w:tcPr>
+                <w:tcW w:w="1154" w:type="pct"/>
+              </w:tcPr>
+              <w:p>
+                <w:r>
+                  <w:t>22/05/2017</w:t>
+                </w:r>
+              </w:p>
+            </w:tc>
+          </w:sdtContent>
+        </w:sdt>
+      </w:tr>
+    </w:tbl>
+    <w:p/>
+    <w:tbl>
+      <w:tblPr>
+        <w:tblW w:w="5000" w:type="pct"/>
+        <w:tblCellMar>
+          <w:left w:w="0" w:type="dxa"/>
+          <w:right w:w="0" w:type="dxa"/>
+        </w:tblCellMar>
+        <w:tblLook w:val="04A0" w:firstRow="1" w:lastRow="0" w:firstColumn="1" w:lastColumn="0" w:noHBand="0" w:noVBand="1"/>
+        <w:tblDescription w:val="Signature Table"/>
+      </w:tblPr>
+      <w:tblGrid>
+        <w:gridCol w:w="2270"/>
+        <w:gridCol w:w="766"/>
+        <w:gridCol w:w="168"/>
+        <w:gridCol w:w="1040"/>
+        <w:gridCol w:w="554"/>
+        <w:gridCol w:w="2435"/>
+        <w:gridCol w:w="592"/>
+        <w:gridCol w:w="168"/>
+        <w:gridCol w:w="1034"/>
+      </w:tblGrid>
+      <w:tr>
+        <w:trPr>
+          <w:trHeight w:val="1080"/>
+        </w:trPr>
+        <w:tc>
+          <w:tcPr>
+            <w:tcW w:w="1257" w:type="pct"/>
+            <w:tcBorders>
+              <w:bottom w:val="single" w:sz="8" w:space="0" w:color="404040" w:themeColor="text1" w:themeTint="BF"/>
+            </w:tcBorders>
+            <w:vAlign w:val="bottom"/>
+          </w:tcPr>
+          <w:p>
+            <w:pPr>
+              <w:pStyle w:val="SemEspaamento"/>
+            </w:pPr>
+          </w:p>
+        </w:tc>
+        <w:tc>
+          <w:tcPr>
+            <w:tcW w:w="424" w:type="pct"/>
+            <w:tcBorders>
+              <w:bottom w:val="single" w:sz="8" w:space="0" w:color="404040" w:themeColor="text1" w:themeTint="BF"/>
+            </w:tcBorders>
+            <w:vAlign w:val="bottom"/>
+          </w:tcPr>
+          <w:p>
+            <w:pPr>
+              <w:pStyle w:val="SemEspaamento"/>
+            </w:pPr>
+          </w:p>
+        </w:tc>
+        <w:tc>
+          <w:tcPr>
+            <w:tcW w:w="93" w:type="pct"/>
+            <w:vAlign w:val="bottom"/>
+          </w:tcPr>
+          <w:p>
+            <w:pPr>
+              <w:pStyle w:val="SemEspaamento"/>
+            </w:pPr>
+          </w:p>
+        </w:tc>
+        <w:tc>
+          <w:tcPr>
+            <w:tcW w:w="576" w:type="pct"/>
+            <w:tcBorders>
+              <w:bottom w:val="single" w:sz="8" w:space="0" w:color="404040" w:themeColor="text1" w:themeTint="BF"/>
+            </w:tcBorders>
+            <w:vAlign w:val="bottom"/>
+          </w:tcPr>
+          <w:p>
+            <w:pPr>
+              <w:pStyle w:val="SemEspaamento"/>
+            </w:pPr>
+          </w:p>
+        </w:tc>
+        <w:tc>
+          <w:tcPr>
+            <w:tcW w:w="307" w:type="pct"/>
+            <w:vAlign w:val="bottom"/>
+          </w:tcPr>
+          <w:p>
+            <w:pPr>
+              <w:pStyle w:val="SemEspaamento"/>
+            </w:pPr>
+          </w:p>
+        </w:tc>
+        <w:tc>
+          <w:tcPr>
+            <w:tcW w:w="1349" w:type="pct"/>
+            <w:tcBorders>
+              <w:bottom w:val="single" w:sz="8" w:space="0" w:color="404040" w:themeColor="text1" w:themeTint="BF"/>
+            </w:tcBorders>
+            <w:vAlign w:val="bottom"/>
+          </w:tcPr>
+          <w:p>
+            <w:pPr>
+              <w:pStyle w:val="SemEspaamento"/>
+            </w:pPr>
+          </w:p>
+        </w:tc>
+        <w:tc>
+          <w:tcPr>
+            <w:tcW w:w="328" w:type="pct"/>
+            <w:tcBorders>
+              <w:bottom w:val="single" w:sz="8" w:space="0" w:color="404040" w:themeColor="text1" w:themeTint="BF"/>
+            </w:tcBorders>
+            <w:vAlign w:val="bottom"/>
+          </w:tcPr>
+          <w:p>
+            <w:pPr>
+              <w:pStyle w:val="SemEspaamento"/>
+            </w:pPr>
+          </w:p>
+        </w:tc>
+        <w:tc>
+          <w:tcPr>
+            <w:tcW w:w="93" w:type="pct"/>
+            <w:vAlign w:val="bottom"/>
+          </w:tcPr>
+          <w:p>
+            <w:pPr>
+              <w:pStyle w:val="SemEspaamento"/>
+            </w:pPr>
+          </w:p>
+        </w:tc>
+        <w:tc>
+          <w:tcPr>
+            <w:tcW w:w="573" w:type="pct"/>
+            <w:tcBorders>
+              <w:bottom w:val="single" w:sz="8" w:space="0" w:color="404040" w:themeColor="text1" w:themeTint="BF"/>
+            </w:tcBorders>
+            <w:vAlign w:val="bottom"/>
+          </w:tcPr>
+          <w:p>
+            <w:pPr>
+              <w:pStyle w:val="SemEspaamento"/>
+            </w:pPr>
+          </w:p>
+        </w:tc>
+      </w:tr>
+      <w:tr>
+        <w:tc>
+          <w:tcPr>
+            <w:tcW w:w="1257" w:type="pct"/>
+            <w:tcBorders>
+              <w:top w:val="single" w:sz="8" w:space="0" w:color="404040" w:themeColor="text1" w:themeTint="BF"/>
+              <w:bottom w:val="single" w:sz="8" w:space="0" w:color="404040" w:themeColor="text1" w:themeTint="BF"/>
+            </w:tcBorders>
+          </w:tcPr>
+          <w:p>
+            <w:r>
+              <w:t>Aprovado por</w:t>
+            </w:r>
+            <w:r>
+              <w:t xml:space="preserve"> e-mail</w:t>
+            </w:r>
+          </w:p>
+        </w:tc>
+        <w:tc>
+          <w:tcPr>
+            <w:tcW w:w="424" w:type="pct"/>
+            <w:tcBorders>
+              <w:top w:val="single" w:sz="8" w:space="0" w:color="404040" w:themeColor="text1" w:themeTint="BF"/>
+              <w:bottom w:val="single" w:sz="8" w:space="0" w:color="404040" w:themeColor="text1" w:themeTint="BF"/>
+            </w:tcBorders>
+          </w:tcPr>
+          <w:p/>
+        </w:tc>
+        <w:tc>
+          <w:tcPr>
+            <w:tcW w:w="93" w:type="pct"/>
+          </w:tcPr>
+          <w:p/>
+        </w:tc>
+        <w:tc>
+          <w:tcPr>
+            <w:tcW w:w="576" w:type="pct"/>
+            <w:tcBorders>
+              <w:top w:val="single" w:sz="8" w:space="0" w:color="404040" w:themeColor="text1" w:themeTint="BF"/>
+              <w:bottom w:val="single" w:sz="8" w:space="0" w:color="404040" w:themeColor="text1" w:themeTint="BF"/>
+            </w:tcBorders>
+          </w:tcPr>
+          <w:p>
+            <w:r>
+              <w:t>Data</w:t>
+            </w:r>
+          </w:p>
+        </w:tc>
+        <w:tc>
+          <w:tcPr>
+            <w:tcW w:w="307" w:type="pct"/>
+          </w:tcPr>
+          <w:p/>
+        </w:tc>
+        <w:tc>
+          <w:tcPr>
+            <w:tcW w:w="1349" w:type="pct"/>
+            <w:tcBorders>
+              <w:top w:val="single" w:sz="8" w:space="0" w:color="404040" w:themeColor="text1" w:themeTint="BF"/>
+              <w:bottom w:val="single" w:sz="8" w:space="0" w:color="404040" w:themeColor="text1" w:themeTint="BF"/>
+            </w:tcBorders>
+          </w:tcPr>
+          <w:p>
+            <w:r>
+              <w:t>Aprovado por</w:t>
+            </w:r>
+            <w:r>
+              <w:t xml:space="preserve"> </w:t>
+            </w:r>
+            <w:r>
+              <w:t>e-mail</w:t>
+            </w:r>
+          </w:p>
+        </w:tc>
+        <w:tc>
+          <w:tcPr>
+            <w:tcW w:w="328" w:type="pct"/>
+            <w:tcBorders>
+              <w:top w:val="single" w:sz="8" w:space="0" w:color="404040" w:themeColor="text1" w:themeTint="BF"/>
+              <w:bottom w:val="single" w:sz="8" w:space="0" w:color="404040" w:themeColor="text1" w:themeTint="BF"/>
+            </w:tcBorders>
+          </w:tcPr>
+          <w:p/>
+        </w:tc>
+        <w:tc>
+          <w:tcPr>
+            <w:tcW w:w="93" w:type="pct"/>
+          </w:tcPr>
+          <w:p/>
+        </w:tc>
+        <w:tc>
+          <w:tcPr>
+            <w:tcW w:w="573" w:type="pct"/>
+            <w:tcBorders>
+              <w:top w:val="single" w:sz="8" w:space="0" w:color="404040" w:themeColor="text1" w:themeTint="BF"/>
+              <w:bottom w:val="single" w:sz="8" w:space="0" w:color="404040" w:themeColor="text1" w:themeTint="BF"/>
+            </w:tcBorders>
+          </w:tcPr>
+          <w:p>
+            <w:r>
+              <w:t>Data</w:t>
+            </w:r>
+          </w:p>
+        </w:tc>
+      </w:tr>
+      <w:tr>
+        <w:tc>
+          <w:tcPr>
+            <w:tcW w:w="1257" w:type="pct"/>
+            <w:tcBorders>
+              <w:top w:val="single" w:sz="8" w:space="0" w:color="404040" w:themeColor="text1" w:themeTint="BF"/>
+              <w:bottom w:val="single" w:sz="8" w:space="0" w:color="404040" w:themeColor="text1" w:themeTint="BF"/>
+            </w:tcBorders>
+          </w:tcPr>
+          <w:p>
+            <w:r>
+              <w:t>Erik Raphael</w:t>
+            </w:r>
+          </w:p>
+        </w:tc>
+        <w:tc>
+          <w:tcPr>
+            <w:tcW w:w="424" w:type="pct"/>
+            <w:tcBorders>
+              <w:top w:val="single" w:sz="8" w:space="0" w:color="404040" w:themeColor="text1" w:themeTint="BF"/>
+              <w:bottom w:val="single" w:sz="8" w:space="0" w:color="404040" w:themeColor="text1" w:themeTint="BF"/>
+            </w:tcBorders>
+          </w:tcPr>
+          <w:p/>
+        </w:tc>
+        <w:tc>
+          <w:tcPr>
+            <w:tcW w:w="93" w:type="pct"/>
+          </w:tcPr>
+          <w:p/>
+        </w:tc>
+        <w:sdt>
+          <w:sdtPr>
+            <w:id w:val="-1581050176"/>
+            <w:placeholder>
+              <w:docPart w:val="BCC034C21C3B4C70A99AFE3B1EFE5A47"/>
+            </w:placeholder>
+            <w:date w:fullDate="2017-05-22T00:00:00Z">
+              <w:dateFormat w:val="dd/MM/yyyy"/>
+              <w:lid w:val="pt-BR"/>
+              <w:storeMappedDataAs w:val="dateTime"/>
+              <w:calendar w:val="gregorian"/>
+            </w:date>
+          </w:sdtPr>
+          <w:sdtContent>
+            <w:tc>
+              <w:tcPr>
+                <w:tcW w:w="576" w:type="pct"/>
+                <w:tcBorders>
+                  <w:top w:val="single" w:sz="8" w:space="0" w:color="404040" w:themeColor="text1" w:themeTint="BF"/>
+                  <w:bottom w:val="single" w:sz="8" w:space="0" w:color="404040" w:themeColor="text1" w:themeTint="BF"/>
+                </w:tcBorders>
+              </w:tcPr>
+              <w:p>
+                <w:r>
+                  <w:t>22/05/2017</w:t>
+                </w:r>
+              </w:p>
+            </w:tc>
+          </w:sdtContent>
+        </w:sdt>
+        <w:tc>
+          <w:tcPr>
+            <w:tcW w:w="307" w:type="pct"/>
+          </w:tcPr>
+          <w:p>
+            <w:bookmarkStart w:id="0" w:name="_GoBack"/>
+            <w:bookmarkEnd w:id="0"/>
+          </w:p>
+        </w:tc>
+        <w:tc>
+          <w:tcPr>
+            <w:tcW w:w="1349" w:type="pct"/>
+            <w:tcBorders>
+              <w:top w:val="single" w:sz="8" w:space="0" w:color="404040" w:themeColor="text1" w:themeTint="BF"/>
+              <w:bottom w:val="single" w:sz="8" w:space="0" w:color="404040" w:themeColor="text1" w:themeTint="BF"/>
+            </w:tcBorders>
+          </w:tcPr>
+          <w:p>
+            <w:r>
+              <w:t>Igor Queiroz</w:t>
+            </w:r>
+          </w:p>
+        </w:tc>
+        <w:tc>
+          <w:tcPr>
+            <w:tcW w:w="328" w:type="pct"/>
+            <w:tcBorders>
+              <w:top w:val="single" w:sz="8" w:space="0" w:color="404040" w:themeColor="text1" w:themeTint="BF"/>
+              <w:bottom w:val="single" w:sz="8" w:space="0" w:color="404040" w:themeColor="text1" w:themeTint="BF"/>
+            </w:tcBorders>
+          </w:tcPr>
+          <w:p/>
+        </w:tc>
+        <w:tc>
+          <w:tcPr>
+            <w:tcW w:w="93" w:type="pct"/>
+          </w:tcPr>
+          <w:p/>
+        </w:tc>
+        <w:sdt>
+          <w:sdtPr>
+            <w:id w:val="-2096239689"/>
+            <w:placeholder>
+              <w:docPart w:val="8D3A0951B38642458249DE0326E6EBD7"/>
+            </w:placeholder>
+            <w:date w:fullDate="2017-05-22T00:00:00Z">
+              <w:dateFormat w:val="dd/MM/yyyy"/>
+              <w:lid w:val="pt-BR"/>
+              <w:storeMappedDataAs w:val="dateTime"/>
+              <w:calendar w:val="gregorian"/>
+            </w:date>
+          </w:sdtPr>
+          <w:sdtContent>
+            <w:tc>
+              <w:tcPr>
+                <w:tcW w:w="573" w:type="pct"/>
+                <w:tcBorders>
+                  <w:top w:val="single" w:sz="8" w:space="0" w:color="404040" w:themeColor="text1" w:themeTint="BF"/>
+                  <w:bottom w:val="single" w:sz="8" w:space="0" w:color="404040" w:themeColor="text1" w:themeTint="BF"/>
+                </w:tcBorders>
+              </w:tcPr>
+              <w:p>
+                <w:r>
+                  <w:t>22/05/2017</w:t>
+                </w:r>
+              </w:p>
+            </w:tc>
+          </w:sdtContent>
+        </w:sdt>
+      </w:tr>
+      <w:tr>
+        <w:tc>
+          <w:tcPr>
+            <w:tcW w:w="1257" w:type="pct"/>
+            <w:tcBorders>
+              <w:top w:val="single" w:sz="8" w:space="0" w:color="404040" w:themeColor="text1" w:themeTint="BF"/>
+              <w:bottom w:val="single" w:sz="8" w:space="0" w:color="404040" w:themeColor="text1" w:themeTint="BF"/>
+            </w:tcBorders>
+          </w:tcPr>
+          <w:p>
+            <w:proofErr w:type="spellStart"/>
+            <w:r>
+              <w:t>Erivan</w:t>
+            </w:r>
+            <w:proofErr w:type="spellEnd"/>
+            <w:r>
+              <w:t xml:space="preserve"> Barbosa</w:t>
+            </w:r>
+          </w:p>
+        </w:tc>
+        <w:tc>
+          <w:tcPr>
+            <w:tcW w:w="424" w:type="pct"/>
+            <w:tcBorders>
+              <w:top w:val="single" w:sz="8" w:space="0" w:color="404040" w:themeColor="text1" w:themeTint="BF"/>
+              <w:bottom w:val="single" w:sz="8" w:space="0" w:color="404040" w:themeColor="text1" w:themeTint="BF"/>
+            </w:tcBorders>
+          </w:tcPr>
+          <w:p/>
+        </w:tc>
+        <w:tc>
+          <w:tcPr>
+            <w:tcW w:w="93" w:type="pct"/>
+          </w:tcPr>
+          <w:p/>
+        </w:tc>
+        <w:sdt>
+          <w:sdtPr>
+            <w:id w:val="67928905"/>
+            <w:placeholder>
+              <w:docPart w:val="23ADFC8E4030444A8A9537316E0C6A14"/>
+            </w:placeholder>
+            <w:date w:fullDate="2017-05-22T00:00:00Z">
+              <w:dateFormat w:val="dd/MM/yyyy"/>
+              <w:lid w:val="pt-BR"/>
+              <w:storeMappedDataAs w:val="dateTime"/>
+              <w:calendar w:val="gregorian"/>
+            </w:date>
+          </w:sdtPr>
+          <w:sdtContent>
+            <w:tc>
+              <w:tcPr>
+                <w:tcW w:w="576" w:type="pct"/>
+                <w:tcBorders>
+                  <w:top w:val="single" w:sz="8" w:space="0" w:color="404040" w:themeColor="text1" w:themeTint="BF"/>
+                  <w:bottom w:val="single" w:sz="8" w:space="0" w:color="404040" w:themeColor="text1" w:themeTint="BF"/>
+                </w:tcBorders>
+              </w:tcPr>
+              <w:p>
+                <w:r>
+                  <w:t>22/05/2017</w:t>
+                </w:r>
+              </w:p>
+            </w:tc>
+          </w:sdtContent>
+        </w:sdt>
+        <w:tc>
+          <w:tcPr>
+            <w:tcW w:w="307" w:type="pct"/>
+          </w:tcPr>
+          <w:p/>
+        </w:tc>
+        <w:tc>
+          <w:tcPr>
+            <w:tcW w:w="1349" w:type="pct"/>
+            <w:tcBorders>
+              <w:top w:val="single" w:sz="8" w:space="0" w:color="404040" w:themeColor="text1" w:themeTint="BF"/>
+              <w:bottom w:val="single" w:sz="8" w:space="0" w:color="404040" w:themeColor="text1" w:themeTint="BF"/>
+            </w:tcBorders>
+          </w:tcPr>
+          <w:p>
+            <w:r>
+              <w:t>Osmar Cavalcante</w:t>
+            </w:r>
+          </w:p>
+        </w:tc>
+        <w:tc>
+          <w:tcPr>
+            <w:tcW w:w="328" w:type="pct"/>
+            <w:tcBorders>
+              <w:top w:val="single" w:sz="8" w:space="0" w:color="404040" w:themeColor="text1" w:themeTint="BF"/>
+              <w:bottom w:val="single" w:sz="8" w:space="0" w:color="404040" w:themeColor="text1" w:themeTint="BF"/>
+            </w:tcBorders>
+          </w:tcPr>
+          <w:p/>
+        </w:tc>
+        <w:tc>
+          <w:tcPr>
+            <w:tcW w:w="93" w:type="pct"/>
+          </w:tcPr>
+          <w:p/>
+        </w:tc>
+        <w:tc>
+          <w:tcPr>
+            <w:tcW w:w="573" w:type="pct"/>
+            <w:tcBorders>
+              <w:top w:val="single" w:sz="8" w:space="0" w:color="404040" w:themeColor="text1" w:themeTint="BF"/>
+              <w:bottom w:val="single" w:sz="8" w:space="0" w:color="404040" w:themeColor="text1" w:themeTint="BF"/>
+            </w:tcBorders>
+          </w:tcPr>
+          <w:p/>
+        </w:tc>
+      </w:tr>
+      <w:tr>
+        <w:tc>
+          <w:tcPr>
+            <w:tcW w:w="1257" w:type="pct"/>
+            <w:tcBorders>
+              <w:top w:val="single" w:sz="8" w:space="0" w:color="404040" w:themeColor="text1" w:themeTint="BF"/>
+            </w:tcBorders>
+          </w:tcPr>
+          <w:p>
+            <w:r>
+              <w:t>Henrique Cardoso</w:t>
+            </w:r>
+          </w:p>
+        </w:tc>
+        <w:tc>
+          <w:tcPr>
+            <w:tcW w:w="424" w:type="pct"/>
+            <w:tcBorders>
+              <w:top w:val="single" w:sz="8" w:space="0" w:color="404040" w:themeColor="text1" w:themeTint="BF"/>
+            </w:tcBorders>
+          </w:tcPr>
+          <w:p/>
+        </w:tc>
+        <w:tc>
+          <w:tcPr>
+            <w:tcW w:w="93" w:type="pct"/>
+          </w:tcPr>
+          <w:p/>
+        </w:tc>
+        <w:sdt>
+          <w:sdtPr>
+            <w:id w:val="-598250743"/>
+            <w:placeholder>
+              <w:docPart w:val="3176365ED8724F57B320719CC21FE346"/>
+            </w:placeholder>
+            <w:date w:fullDate="2017-05-22T00:00:00Z">
+              <w:dateFormat w:val="dd/MM/yyyy"/>
+              <w:lid w:val="pt-BR"/>
+              <w:storeMappedDataAs w:val="dateTime"/>
+              <w:calendar w:val="gregorian"/>
+            </w:date>
+          </w:sdtPr>
+          <w:sdtContent>
+            <w:tc>
+              <w:tcPr>
+                <w:tcW w:w="576" w:type="pct"/>
+                <w:tcBorders>
+                  <w:top w:val="single" w:sz="8" w:space="0" w:color="404040" w:themeColor="text1" w:themeTint="BF"/>
+                </w:tcBorders>
+              </w:tcPr>
+              <w:p>
+                <w:r>
+                  <w:t>22/05/2017</w:t>
+                </w:r>
+              </w:p>
+            </w:tc>
+          </w:sdtContent>
+        </w:sdt>
+        <w:tc>
+          <w:tcPr>
+            <w:tcW w:w="307" w:type="pct"/>
+          </w:tcPr>
+          <w:p/>
+        </w:tc>
+        <w:tc>
+          <w:tcPr>
+            <w:tcW w:w="1349" w:type="pct"/>
+            <w:tcBorders>
+              <w:top w:val="single" w:sz="8" w:space="0" w:color="404040" w:themeColor="text1" w:themeTint="BF"/>
+            </w:tcBorders>
+          </w:tcPr>
+          <w:p>
+            <w:r>
+              <w:t>Rodolpho Hiroshi</w:t>
+            </w:r>
+          </w:p>
+        </w:tc>
+        <w:tc>
+          <w:tcPr>
+            <w:tcW w:w="328" w:type="pct"/>
+            <w:tcBorders>
+              <w:top w:val="single" w:sz="8" w:space="0" w:color="404040" w:themeColor="text1" w:themeTint="BF"/>
+            </w:tcBorders>
+          </w:tcPr>
+          <w:p/>
+        </w:tc>
+        <w:tc>
+          <w:tcPr>
+            <w:tcW w:w="93" w:type="pct"/>
+          </w:tcPr>
+          <w:p/>
+        </w:tc>
+        <w:sdt>
+          <w:sdtPr>
+            <w:id w:val="-858347925"/>
+            <w:placeholder>
+              <w:docPart w:val="E1502D2E90F84B44A4D7F013986A65D2"/>
+            </w:placeholder>
+            <w:date w:fullDate="2017-05-22T00:00:00Z">
+              <w:dateFormat w:val="dd/MM/yyyy"/>
+              <w:lid w:val="pt-BR"/>
+              <w:storeMappedDataAs w:val="dateTime"/>
+              <w:calendar w:val="gregorian"/>
+            </w:date>
+          </w:sdtPr>
+          <w:sdtContent>
+            <w:tc>
+              <w:tcPr>
+                <w:tcW w:w="573" w:type="pct"/>
+                <w:tcBorders>
+                  <w:top w:val="single" w:sz="8" w:space="0" w:color="404040" w:themeColor="text1" w:themeTint="BF"/>
+                </w:tcBorders>
+              </w:tcPr>
+              <w:p>
+                <w:r>
+                  <w:t>22/05/2017</w:t>
+                </w:r>
+              </w:p>
+            </w:tc>
+          </w:sdtContent>
+        </w:sdt>
+      </w:tr>
+    </w:tbl>
+    <w:p/>
     <w:sectPr>
       <w:headerReference w:type="default" r:id="rId9"/>
       <w:pgSz w:w="11907" w:h="16839" w:code="9"/>
@@ -404,7 +1507,7 @@
                             <w:fldChar w:fldCharType="separate"/>
                           </w:r>
                           <w:r>
-                            <w:t>1</w:t>
+                            <w:t>2</w:t>
                           </w:r>
                           <w:r>
                             <w:fldChar w:fldCharType="end"/>
@@ -453,7 +1556,7 @@
                       <w:fldChar w:fldCharType="separate"/>
                     </w:r>
                     <w:r>
-                      <w:t>1</w:t>
+                      <w:t>2</w:t>
                     </w:r>
                     <w:r>
                       <w:fldChar w:fldCharType="end"/>
@@ -736,6 +1839,304 @@
     </w:lvl>
   </w:abstractNum>
   <w:abstractNum w:abstractNumId="3" w15:restartNumberingAfterBreak="0">
+    <w:nsid w:val="118371BC"/>
+    <w:multiLevelType w:val="multilevel"/>
+    <w:tmpl w:val="08F609AA"/>
+    <w:lvl w:ilvl="0">
+      <w:start w:val="1"/>
+      <w:numFmt w:val="bullet"/>
+      <w:lvlText w:val=""/>
+      <w:lvlJc w:val="left"/>
+      <w:pPr>
+        <w:tabs>
+          <w:tab w:val="num" w:pos="720"/>
+        </w:tabs>
+        <w:ind w:left="720" w:hanging="360"/>
+      </w:pPr>
+      <w:rPr>
+        <w:rFonts w:ascii="Symbol" w:hAnsi="Symbol" w:hint="default"/>
+        <w:sz w:val="20"/>
+      </w:rPr>
+    </w:lvl>
+    <w:lvl w:ilvl="1" w:tentative="1">
+      <w:start w:val="1"/>
+      <w:numFmt w:val="bullet"/>
+      <w:lvlText w:val="o"/>
+      <w:lvlJc w:val="left"/>
+      <w:pPr>
+        <w:tabs>
+          <w:tab w:val="num" w:pos="1440"/>
+        </w:tabs>
+        <w:ind w:left="1440" w:hanging="360"/>
+      </w:pPr>
+      <w:rPr>
+        <w:rFonts w:ascii="Courier New" w:hAnsi="Courier New" w:hint="default"/>
+        <w:sz w:val="20"/>
+      </w:rPr>
+    </w:lvl>
+    <w:lvl w:ilvl="2" w:tentative="1">
+      <w:start w:val="1"/>
+      <w:numFmt w:val="bullet"/>
+      <w:lvlText w:val=""/>
+      <w:lvlJc w:val="left"/>
+      <w:pPr>
+        <w:tabs>
+          <w:tab w:val="num" w:pos="2160"/>
+        </w:tabs>
+        <w:ind w:left="2160" w:hanging="360"/>
+      </w:pPr>
+      <w:rPr>
+        <w:rFonts w:ascii="Wingdings" w:hAnsi="Wingdings" w:hint="default"/>
+        <w:sz w:val="20"/>
+      </w:rPr>
+    </w:lvl>
+    <w:lvl w:ilvl="3" w:tentative="1">
+      <w:start w:val="1"/>
+      <w:numFmt w:val="bullet"/>
+      <w:lvlText w:val=""/>
+      <w:lvlJc w:val="left"/>
+      <w:pPr>
+        <w:tabs>
+          <w:tab w:val="num" w:pos="2880"/>
+        </w:tabs>
+        <w:ind w:left="2880" w:hanging="360"/>
+      </w:pPr>
+      <w:rPr>
+        <w:rFonts w:ascii="Wingdings" w:hAnsi="Wingdings" w:hint="default"/>
+        <w:sz w:val="20"/>
+      </w:rPr>
+    </w:lvl>
+    <w:lvl w:ilvl="4" w:tentative="1">
+      <w:start w:val="1"/>
+      <w:numFmt w:val="bullet"/>
+      <w:lvlText w:val=""/>
+      <w:lvlJc w:val="left"/>
+      <w:pPr>
+        <w:tabs>
+          <w:tab w:val="num" w:pos="3600"/>
+        </w:tabs>
+        <w:ind w:left="3600" w:hanging="360"/>
+      </w:pPr>
+      <w:rPr>
+        <w:rFonts w:ascii="Wingdings" w:hAnsi="Wingdings" w:hint="default"/>
+        <w:sz w:val="20"/>
+      </w:rPr>
+    </w:lvl>
+    <w:lvl w:ilvl="5" w:tentative="1">
+      <w:start w:val="1"/>
+      <w:numFmt w:val="bullet"/>
+      <w:lvlText w:val=""/>
+      <w:lvlJc w:val="left"/>
+      <w:pPr>
+        <w:tabs>
+          <w:tab w:val="num" w:pos="4320"/>
+        </w:tabs>
+        <w:ind w:left="4320" w:hanging="360"/>
+      </w:pPr>
+      <w:rPr>
+        <w:rFonts w:ascii="Wingdings" w:hAnsi="Wingdings" w:hint="default"/>
+        <w:sz w:val="20"/>
+      </w:rPr>
+    </w:lvl>
+    <w:lvl w:ilvl="6" w:tentative="1">
+      <w:start w:val="1"/>
+      <w:numFmt w:val="bullet"/>
+      <w:lvlText w:val=""/>
+      <w:lvlJc w:val="left"/>
+      <w:pPr>
+        <w:tabs>
+          <w:tab w:val="num" w:pos="5040"/>
+        </w:tabs>
+        <w:ind w:left="5040" w:hanging="360"/>
+      </w:pPr>
+      <w:rPr>
+        <w:rFonts w:ascii="Wingdings" w:hAnsi="Wingdings" w:hint="default"/>
+        <w:sz w:val="20"/>
+      </w:rPr>
+    </w:lvl>
+    <w:lvl w:ilvl="7" w:tentative="1">
+      <w:start w:val="1"/>
+      <w:numFmt w:val="bullet"/>
+      <w:lvlText w:val=""/>
+      <w:lvlJc w:val="left"/>
+      <w:pPr>
+        <w:tabs>
+          <w:tab w:val="num" w:pos="5760"/>
+        </w:tabs>
+        <w:ind w:left="5760" w:hanging="360"/>
+      </w:pPr>
+      <w:rPr>
+        <w:rFonts w:ascii="Wingdings" w:hAnsi="Wingdings" w:hint="default"/>
+        <w:sz w:val="20"/>
+      </w:rPr>
+    </w:lvl>
+    <w:lvl w:ilvl="8" w:tentative="1">
+      <w:start w:val="1"/>
+      <w:numFmt w:val="bullet"/>
+      <w:lvlText w:val=""/>
+      <w:lvlJc w:val="left"/>
+      <w:pPr>
+        <w:tabs>
+          <w:tab w:val="num" w:pos="6480"/>
+        </w:tabs>
+        <w:ind w:left="6480" w:hanging="360"/>
+      </w:pPr>
+      <w:rPr>
+        <w:rFonts w:ascii="Wingdings" w:hAnsi="Wingdings" w:hint="default"/>
+        <w:sz w:val="20"/>
+      </w:rPr>
+    </w:lvl>
+  </w:abstractNum>
+  <w:abstractNum w:abstractNumId="4" w15:restartNumberingAfterBreak="0">
+    <w:nsid w:val="52EB44A1"/>
+    <w:multiLevelType w:val="multilevel"/>
+    <w:tmpl w:val="4ACE31FC"/>
+    <w:lvl w:ilvl="0">
+      <w:start w:val="1"/>
+      <w:numFmt w:val="bullet"/>
+      <w:lvlText w:val=""/>
+      <w:lvlJc w:val="left"/>
+      <w:pPr>
+        <w:tabs>
+          <w:tab w:val="num" w:pos="720"/>
+        </w:tabs>
+        <w:ind w:left="720" w:hanging="360"/>
+      </w:pPr>
+      <w:rPr>
+        <w:rFonts w:ascii="Symbol" w:hAnsi="Symbol" w:hint="default"/>
+        <w:sz w:val="20"/>
+      </w:rPr>
+    </w:lvl>
+    <w:lvl w:ilvl="1" w:tentative="1">
+      <w:start w:val="1"/>
+      <w:numFmt w:val="bullet"/>
+      <w:lvlText w:val="o"/>
+      <w:lvlJc w:val="left"/>
+      <w:pPr>
+        <w:tabs>
+          <w:tab w:val="num" w:pos="1440"/>
+        </w:tabs>
+        <w:ind w:left="1440" w:hanging="360"/>
+      </w:pPr>
+      <w:rPr>
+        <w:rFonts w:ascii="Courier New" w:hAnsi="Courier New" w:hint="default"/>
+        <w:sz w:val="20"/>
+      </w:rPr>
+    </w:lvl>
+    <w:lvl w:ilvl="2" w:tentative="1">
+      <w:start w:val="1"/>
+      <w:numFmt w:val="bullet"/>
+      <w:lvlText w:val=""/>
+      <w:lvlJc w:val="left"/>
+      <w:pPr>
+        <w:tabs>
+          <w:tab w:val="num" w:pos="2160"/>
+        </w:tabs>
+        <w:ind w:left="2160" w:hanging="360"/>
+      </w:pPr>
+      <w:rPr>
+        <w:rFonts w:ascii="Wingdings" w:hAnsi="Wingdings" w:hint="default"/>
+        <w:sz w:val="20"/>
+      </w:rPr>
+    </w:lvl>
+    <w:lvl w:ilvl="3" w:tentative="1">
+      <w:start w:val="1"/>
+      <w:numFmt w:val="bullet"/>
+      <w:lvlText w:val=""/>
+      <w:lvlJc w:val="left"/>
+      <w:pPr>
+        <w:tabs>
+          <w:tab w:val="num" w:pos="2880"/>
+        </w:tabs>
+        <w:ind w:left="2880" w:hanging="360"/>
+      </w:pPr>
+      <w:rPr>
+        <w:rFonts w:ascii="Wingdings" w:hAnsi="Wingdings" w:hint="default"/>
+        <w:sz w:val="20"/>
+      </w:rPr>
+    </w:lvl>
+    <w:lvl w:ilvl="4" w:tentative="1">
+      <w:start w:val="1"/>
+      <w:numFmt w:val="bullet"/>
+      <w:lvlText w:val=""/>
+      <w:lvlJc w:val="left"/>
+      <w:pPr>
+        <w:tabs>
+          <w:tab w:val="num" w:pos="3600"/>
+        </w:tabs>
+        <w:ind w:left="3600" w:hanging="360"/>
+      </w:pPr>
+      <w:rPr>
+        <w:rFonts w:ascii="Wingdings" w:hAnsi="Wingdings" w:hint="default"/>
+        <w:sz w:val="20"/>
+      </w:rPr>
+    </w:lvl>
+    <w:lvl w:ilvl="5" w:tentative="1">
+      <w:start w:val="1"/>
+      <w:numFmt w:val="bullet"/>
+      <w:lvlText w:val=""/>
+      <w:lvlJc w:val="left"/>
+      <w:pPr>
+        <w:tabs>
+          <w:tab w:val="num" w:pos="4320"/>
+        </w:tabs>
+        <w:ind w:left="4320" w:hanging="360"/>
+      </w:pPr>
+      <w:rPr>
+        <w:rFonts w:ascii="Wingdings" w:hAnsi="Wingdings" w:hint="default"/>
+        <w:sz w:val="20"/>
+      </w:rPr>
+    </w:lvl>
+    <w:lvl w:ilvl="6" w:tentative="1">
+      <w:start w:val="1"/>
+      <w:numFmt w:val="bullet"/>
+      <w:lvlText w:val=""/>
+      <w:lvlJc w:val="left"/>
+      <w:pPr>
+        <w:tabs>
+          <w:tab w:val="num" w:pos="5040"/>
+        </w:tabs>
+        <w:ind w:left="5040" w:hanging="360"/>
+      </w:pPr>
+      <w:rPr>
+        <w:rFonts w:ascii="Wingdings" w:hAnsi="Wingdings" w:hint="default"/>
+        <w:sz w:val="20"/>
+      </w:rPr>
+    </w:lvl>
+    <w:lvl w:ilvl="7" w:tentative="1">
+      <w:start w:val="1"/>
+      <w:numFmt w:val="bullet"/>
+      <w:lvlText w:val=""/>
+      <w:lvlJc w:val="left"/>
+      <w:pPr>
+        <w:tabs>
+          <w:tab w:val="num" w:pos="5760"/>
+        </w:tabs>
+        <w:ind w:left="5760" w:hanging="360"/>
+      </w:pPr>
+      <w:rPr>
+        <w:rFonts w:ascii="Wingdings" w:hAnsi="Wingdings" w:hint="default"/>
+        <w:sz w:val="20"/>
+      </w:rPr>
+    </w:lvl>
+    <w:lvl w:ilvl="8" w:tentative="1">
+      <w:start w:val="1"/>
+      <w:numFmt w:val="bullet"/>
+      <w:lvlText w:val=""/>
+      <w:lvlJc w:val="left"/>
+      <w:pPr>
+        <w:tabs>
+          <w:tab w:val="num" w:pos="6480"/>
+        </w:tabs>
+        <w:ind w:left="6480" w:hanging="360"/>
+      </w:pPr>
+      <w:rPr>
+        <w:rFonts w:ascii="Wingdings" w:hAnsi="Wingdings" w:hint="default"/>
+        <w:sz w:val="20"/>
+      </w:rPr>
+    </w:lvl>
+  </w:abstractNum>
+  <w:abstractNum w:abstractNumId="5" w15:restartNumberingAfterBreak="0">
     <w:nsid w:val="657E5D71"/>
     <w:multiLevelType w:val="hybridMultilevel"/>
     <w:tmpl w:val="BFBE56B6"/>
@@ -853,7 +2254,7 @@
       </w:rPr>
     </w:lvl>
   </w:abstractNum>
-  <w:abstractNum w:abstractNumId="4" w15:restartNumberingAfterBreak="0">
+  <w:abstractNum w:abstractNumId="6" w15:restartNumberingAfterBreak="0">
     <w:nsid w:val="65CB6FA5"/>
     <w:multiLevelType w:val="multilevel"/>
     <w:tmpl w:val="C6E002D4"/>
@@ -1002,7 +2403,7 @@
       </w:rPr>
     </w:lvl>
   </w:abstractNum>
-  <w:abstractNum w:abstractNumId="5" w15:restartNumberingAfterBreak="0">
+  <w:abstractNum w:abstractNumId="7" w15:restartNumberingAfterBreak="0">
     <w:nsid w:val="6BF324EC"/>
     <w:multiLevelType w:val="multilevel"/>
     <w:tmpl w:val="5DD29F38"/>
@@ -1155,10 +2556,10 @@
     <w:abstractNumId w:val="0"/>
   </w:num>
   <w:num w:numId="2">
-    <w:abstractNumId w:val="3"/>
+    <w:abstractNumId w:val="5"/>
   </w:num>
   <w:num w:numId="3">
-    <w:abstractNumId w:val="3"/>
+    <w:abstractNumId w:val="5"/>
     <w:lvlOverride w:ilvl="0">
       <w:startOverride w:val="1"/>
     </w:lvlOverride>
@@ -1167,13 +2568,19 @@
     <w:abstractNumId w:val="2"/>
   </w:num>
   <w:num w:numId="5">
-    <w:abstractNumId w:val="4"/>
+    <w:abstractNumId w:val="6"/>
   </w:num>
   <w:num w:numId="6">
     <w:abstractNumId w:val="1"/>
   </w:num>
   <w:num w:numId="7">
-    <w:abstractNumId w:val="5"/>
+    <w:abstractNumId w:val="7"/>
+  </w:num>
+  <w:num w:numId="8">
+    <w:abstractNumId w:val="3"/>
+  </w:num>
+  <w:num w:numId="9">
+    <w:abstractNumId w:val="4"/>
   </w:num>
 </w:numbering>
 </file>
@@ -1301,6 +2708,7 @@
     <w:lsdException w:name="HTML Sample" w:semiHidden="1" w:unhideWhenUsed="1"/>
     <w:lsdException w:name="HTML Typewriter" w:semiHidden="1" w:unhideWhenUsed="1"/>
     <w:lsdException w:name="HTML Variable" w:semiHidden="1" w:unhideWhenUsed="1"/>
+    <w:lsdException w:name="Normal Table" w:semiHidden="1" w:unhideWhenUsed="1"/>
     <w:lsdException w:name="annotation subject" w:semiHidden="1" w:unhideWhenUsed="1"/>
     <w:lsdException w:name="No List" w:semiHidden="1" w:unhideWhenUsed="1"/>
     <w:lsdException w:name="Outline List 1" w:semiHidden="1" w:unhideWhenUsed="1"/>
@@ -1345,6 +2753,7 @@
     <w:lsdException w:name="Table Professional" w:semiHidden="1" w:unhideWhenUsed="1"/>
     <w:lsdException w:name="Table Subtle 1" w:semiHidden="1" w:unhideWhenUsed="1"/>
     <w:lsdException w:name="Table Subtle 2" w:semiHidden="1" w:unhideWhenUsed="1"/>
+    <w:lsdException w:name="Table Web 1" w:semiHidden="1" w:unhideWhenUsed="1"/>
     <w:lsdException w:name="Table Web 2" w:semiHidden="1" w:unhideWhenUsed="1"/>
     <w:lsdException w:name="Table Web 3" w:semiHidden="1" w:unhideWhenUsed="1"/>
     <w:lsdException w:name="Balloon Text" w:semiHidden="1" w:unhideWhenUsed="1"/>
@@ -2122,6 +3531,325 @@
         </w:p>
       </w:docPartBody>
     </w:docPart>
+    <w:docPart>
+      <w:docPartPr>
+        <w:name w:val="90ED6DC9A14C480DBBFBDCD95E9BCB92"/>
+        <w:category>
+          <w:name w:val="Geral"/>
+          <w:gallery w:val="placeholder"/>
+        </w:category>
+        <w:types>
+          <w:type w:val="bbPlcHdr"/>
+        </w:types>
+        <w:behaviors>
+          <w:behavior w:val="content"/>
+        </w:behaviors>
+        <w:guid w:val="{BB72029F-78D4-4ADF-9B71-D6D62E4D64CD}"/>
+      </w:docPartPr>
+      <w:docPartBody>
+        <w:p>
+          <w:pPr>
+            <w:pStyle w:val="90ED6DC9A14C480DBBFBDCD95E9BCB92"/>
+          </w:pPr>
+          <w:r>
+            <w:rPr>
+              <w:rStyle w:val="TextodoEspaoReservado"/>
+            </w:rPr>
+            <w:t>Clique ou toque aqui para inserir uma data.</w:t>
+          </w:r>
+        </w:p>
+      </w:docPartBody>
+    </w:docPart>
+    <w:docPart>
+      <w:docPartPr>
+        <w:name w:val="09BE8D6AFD4A4DD6908DF1199DD3F192"/>
+        <w:category>
+          <w:name w:val="Geral"/>
+          <w:gallery w:val="placeholder"/>
+        </w:category>
+        <w:types>
+          <w:type w:val="bbPlcHdr"/>
+        </w:types>
+        <w:behaviors>
+          <w:behavior w:val="content"/>
+        </w:behaviors>
+        <w:guid w:val="{B63793B6-2ECB-455B-AFE1-D2D20E60BFA4}"/>
+      </w:docPartPr>
+      <w:docPartBody>
+        <w:p>
+          <w:pPr>
+            <w:pStyle w:val="09BE8D6AFD4A4DD6908DF1199DD3F192"/>
+          </w:pPr>
+          <w:r>
+            <w:rPr>
+              <w:rStyle w:val="TextodoEspaoReservado"/>
+            </w:rPr>
+            <w:t>Clique ou toque aqui para inserir uma data.</w:t>
+          </w:r>
+        </w:p>
+      </w:docPartBody>
+    </w:docPart>
+    <w:docPart>
+      <w:docPartPr>
+        <w:name w:val="A66F10B69A8A44089736DA29189A49FA"/>
+        <w:category>
+          <w:name w:val="Geral"/>
+          <w:gallery w:val="placeholder"/>
+        </w:category>
+        <w:types>
+          <w:type w:val="bbPlcHdr"/>
+        </w:types>
+        <w:behaviors>
+          <w:behavior w:val="content"/>
+        </w:behaviors>
+        <w:guid w:val="{E0A9C3B7-A815-4A85-917B-8CBA691FCE4C}"/>
+      </w:docPartPr>
+      <w:docPartBody>
+        <w:p>
+          <w:pPr>
+            <w:pStyle w:val="A66F10B69A8A44089736DA29189A49FA"/>
+          </w:pPr>
+          <w:r>
+            <w:rPr>
+              <w:rStyle w:val="TextodoEspaoReservado"/>
+            </w:rPr>
+            <w:t>Clique ou toque aqui para inserir uma data.</w:t>
+          </w:r>
+        </w:p>
+      </w:docPartBody>
+    </w:docPart>
+    <w:docPart>
+      <w:docPartPr>
+        <w:name w:val="1BB497B014D6463DB1936DF6BC5FCA7D"/>
+        <w:category>
+          <w:name w:val="Geral"/>
+          <w:gallery w:val="placeholder"/>
+        </w:category>
+        <w:types>
+          <w:type w:val="bbPlcHdr"/>
+        </w:types>
+        <w:behaviors>
+          <w:behavior w:val="content"/>
+        </w:behaviors>
+        <w:guid w:val="{798F8A4E-4BC1-4767-94AD-8124275B4E96}"/>
+      </w:docPartPr>
+      <w:docPartBody>
+        <w:p>
+          <w:pPr>
+            <w:pStyle w:val="1BB497B014D6463DB1936DF6BC5FCA7D"/>
+          </w:pPr>
+          <w:r>
+            <w:rPr>
+              <w:rStyle w:val="TextodoEspaoReservado"/>
+            </w:rPr>
+            <w:t>Clique ou toque aqui para inserir uma data.</w:t>
+          </w:r>
+        </w:p>
+      </w:docPartBody>
+    </w:docPart>
+    <w:docPart>
+      <w:docPartPr>
+        <w:name w:val="D131A20F73014C769CF9FCE5C094CDC8"/>
+        <w:category>
+          <w:name w:val="Geral"/>
+          <w:gallery w:val="placeholder"/>
+        </w:category>
+        <w:types>
+          <w:type w:val="bbPlcHdr"/>
+        </w:types>
+        <w:behaviors>
+          <w:behavior w:val="content"/>
+        </w:behaviors>
+        <w:guid w:val="{BB7D3FEA-62B3-44FF-915D-A4D6712CF520}"/>
+      </w:docPartPr>
+      <w:docPartBody>
+        <w:p>
+          <w:pPr>
+            <w:pStyle w:val="D131A20F73014C769CF9FCE5C094CDC8"/>
+          </w:pPr>
+          <w:r>
+            <w:rPr>
+              <w:rStyle w:val="TextodoEspaoReservado"/>
+            </w:rPr>
+            <w:t>Clique ou toque aqui para inserir uma data.</w:t>
+          </w:r>
+        </w:p>
+      </w:docPartBody>
+    </w:docPart>
+    <w:docPart>
+      <w:docPartPr>
+        <w:name w:val="6C82ABE47FD94F13B297ED42338DA9C8"/>
+        <w:category>
+          <w:name w:val="Geral"/>
+          <w:gallery w:val="placeholder"/>
+        </w:category>
+        <w:types>
+          <w:type w:val="bbPlcHdr"/>
+        </w:types>
+        <w:behaviors>
+          <w:behavior w:val="content"/>
+        </w:behaviors>
+        <w:guid w:val="{DD14E0B9-A478-4DE2-97E2-2D8449BCA02F}"/>
+      </w:docPartPr>
+      <w:docPartBody>
+        <w:p>
+          <w:pPr>
+            <w:pStyle w:val="6C82ABE47FD94F13B297ED42338DA9C8"/>
+          </w:pPr>
+          <w:r>
+            <w:rPr>
+              <w:rStyle w:val="TextodoEspaoReservado"/>
+            </w:rPr>
+            <w:t>Clique ou toque aqui para inserir uma data.</w:t>
+          </w:r>
+        </w:p>
+      </w:docPartBody>
+    </w:docPart>
+    <w:docPart>
+      <w:docPartPr>
+        <w:name w:val="BCC034C21C3B4C70A99AFE3B1EFE5A47"/>
+        <w:category>
+          <w:name w:val="Geral"/>
+          <w:gallery w:val="placeholder"/>
+        </w:category>
+        <w:types>
+          <w:type w:val="bbPlcHdr"/>
+        </w:types>
+        <w:behaviors>
+          <w:behavior w:val="content"/>
+        </w:behaviors>
+        <w:guid w:val="{44B61C3D-3C1C-4B5F-9A7B-5145FBF75166}"/>
+      </w:docPartPr>
+      <w:docPartBody>
+        <w:p>
+          <w:pPr>
+            <w:pStyle w:val="BCC034C21C3B4C70A99AFE3B1EFE5A47"/>
+          </w:pPr>
+          <w:r>
+            <w:rPr>
+              <w:rStyle w:val="TextodoEspaoReservado"/>
+            </w:rPr>
+            <w:t>Clique ou toque aqui para inserir uma data.</w:t>
+          </w:r>
+        </w:p>
+      </w:docPartBody>
+    </w:docPart>
+    <w:docPart>
+      <w:docPartPr>
+        <w:name w:val="8D3A0951B38642458249DE0326E6EBD7"/>
+        <w:category>
+          <w:name w:val="Geral"/>
+          <w:gallery w:val="placeholder"/>
+        </w:category>
+        <w:types>
+          <w:type w:val="bbPlcHdr"/>
+        </w:types>
+        <w:behaviors>
+          <w:behavior w:val="content"/>
+        </w:behaviors>
+        <w:guid w:val="{F5BBDD33-D0D5-488B-9D70-7BE1E914B72E}"/>
+      </w:docPartPr>
+      <w:docPartBody>
+        <w:p>
+          <w:pPr>
+            <w:pStyle w:val="8D3A0951B38642458249DE0326E6EBD7"/>
+          </w:pPr>
+          <w:r>
+            <w:rPr>
+              <w:rStyle w:val="TextodoEspaoReservado"/>
+            </w:rPr>
+            <w:t>Clique ou toque aqui para inserir uma data.</w:t>
+          </w:r>
+        </w:p>
+      </w:docPartBody>
+    </w:docPart>
+    <w:docPart>
+      <w:docPartPr>
+        <w:name w:val="23ADFC8E4030444A8A9537316E0C6A14"/>
+        <w:category>
+          <w:name w:val="Geral"/>
+          <w:gallery w:val="placeholder"/>
+        </w:category>
+        <w:types>
+          <w:type w:val="bbPlcHdr"/>
+        </w:types>
+        <w:behaviors>
+          <w:behavior w:val="content"/>
+        </w:behaviors>
+        <w:guid w:val="{6936F894-01B4-437C-B7B3-0A2EA2558EF3}"/>
+      </w:docPartPr>
+      <w:docPartBody>
+        <w:p>
+          <w:pPr>
+            <w:pStyle w:val="23ADFC8E4030444A8A9537316E0C6A14"/>
+          </w:pPr>
+          <w:r>
+            <w:rPr>
+              <w:rStyle w:val="TextodoEspaoReservado"/>
+            </w:rPr>
+            <w:t>Clique ou toque aqui para inserir uma data.</w:t>
+          </w:r>
+        </w:p>
+      </w:docPartBody>
+    </w:docPart>
+    <w:docPart>
+      <w:docPartPr>
+        <w:name w:val="3176365ED8724F57B320719CC21FE346"/>
+        <w:category>
+          <w:name w:val="Geral"/>
+          <w:gallery w:val="placeholder"/>
+        </w:category>
+        <w:types>
+          <w:type w:val="bbPlcHdr"/>
+        </w:types>
+        <w:behaviors>
+          <w:behavior w:val="content"/>
+        </w:behaviors>
+        <w:guid w:val="{4336EE2E-B9D7-4DDF-A66B-FE9D9A7BF780}"/>
+      </w:docPartPr>
+      <w:docPartBody>
+        <w:p>
+          <w:pPr>
+            <w:pStyle w:val="3176365ED8724F57B320719CC21FE346"/>
+          </w:pPr>
+          <w:r>
+            <w:rPr>
+              <w:rStyle w:val="TextodoEspaoReservado"/>
+            </w:rPr>
+            <w:t>Clique ou toque aqui para inserir uma data.</w:t>
+          </w:r>
+        </w:p>
+      </w:docPartBody>
+    </w:docPart>
+    <w:docPart>
+      <w:docPartPr>
+        <w:name w:val="E1502D2E90F84B44A4D7F013986A65D2"/>
+        <w:category>
+          <w:name w:val="Geral"/>
+          <w:gallery w:val="placeholder"/>
+        </w:category>
+        <w:types>
+          <w:type w:val="bbPlcHdr"/>
+        </w:types>
+        <w:behaviors>
+          <w:behavior w:val="content"/>
+        </w:behaviors>
+        <w:guid w:val="{4B263F76-3222-41A5-BE1C-707BBCB1459C}"/>
+      </w:docPartPr>
+      <w:docPartBody>
+        <w:p>
+          <w:pPr>
+            <w:pStyle w:val="E1502D2E90F84B44A4D7F013986A65D2"/>
+          </w:pPr>
+          <w:r>
+            <w:rPr>
+              <w:rStyle w:val="TextodoEspaoReservado"/>
+            </w:rPr>
+            <w:t>Clique ou toque aqui para inserir uma data.</w:t>
+          </w:r>
+        </w:p>
+      </w:docPartBody>
+    </w:docPart>
   </w:docParts>
 </w:glossaryDocument>
 </file>
@@ -2203,6 +3931,8 @@
   </w:compat>
   <w:rsids>
     <w:rsidRoot w:val="00F87288"/>
+    <w:rsid w:val="00212F97"/>
+    <w:rsid w:val="00604D50"/>
     <w:rsid w:val="00F87288"/>
   </w:rsids>
   <m:mathPr>
@@ -2661,12 +4391,117 @@
     <w:basedOn w:val="Fontepargpadro"/>
     <w:uiPriority w:val="99"/>
     <w:semiHidden/>
+    <w:rsid w:val="00212F97"/>
     <w:rPr>
       <w:color w:val="808080"/>
     </w:rPr>
   </w:style>
   <w:style w:type="paragraph" w:customStyle="1" w:styleId="3FB0A077E5004F4F8AB82E4C137F2E92">
     <w:name w:val="3FB0A077E5004F4F8AB82E4C137F2E92"/>
+  </w:style>
+  <w:style w:type="paragraph" w:customStyle="1" w:styleId="FC4608E31C17454EBB240F53ECFFA6AA">
+    <w:name w:val="FC4608E31C17454EBB240F53ECFFA6AA"/>
+    <w:rsid w:val="00212F97"/>
+  </w:style>
+  <w:style w:type="paragraph" w:customStyle="1" w:styleId="EEF7D90B13D14A2B8996F61FA284E99E">
+    <w:name w:val="EEF7D90B13D14A2B8996F61FA284E99E"/>
+    <w:rsid w:val="00212F97"/>
+  </w:style>
+  <w:style w:type="paragraph" w:customStyle="1" w:styleId="8CD434749DD1469FA425C45ED1480FE7">
+    <w:name w:val="8CD434749DD1469FA425C45ED1480FE7"/>
+    <w:rsid w:val="00212F97"/>
+  </w:style>
+  <w:style w:type="paragraph" w:customStyle="1" w:styleId="4E196D3244874365874222F0410DBFBA">
+    <w:name w:val="4E196D3244874365874222F0410DBFBA"/>
+    <w:rsid w:val="00212F97"/>
+  </w:style>
+  <w:style w:type="paragraph" w:customStyle="1" w:styleId="87D129723C8E4E5AB18386DB1E400E85">
+    <w:name w:val="87D129723C8E4E5AB18386DB1E400E85"/>
+    <w:rsid w:val="00212F97"/>
+  </w:style>
+  <w:style w:type="paragraph" w:customStyle="1" w:styleId="90ED6DC9A14C480DBBFBDCD95E9BCB92">
+    <w:name w:val="90ED6DC9A14C480DBBFBDCD95E9BCB92"/>
+    <w:rsid w:val="00212F97"/>
+  </w:style>
+  <w:style w:type="paragraph" w:customStyle="1" w:styleId="09BE8D6AFD4A4DD6908DF1199DD3F192">
+    <w:name w:val="09BE8D6AFD4A4DD6908DF1199DD3F192"/>
+    <w:rsid w:val="00212F97"/>
+  </w:style>
+  <w:style w:type="paragraph" w:customStyle="1" w:styleId="A66F10B69A8A44089736DA29189A49FA">
+    <w:name w:val="A66F10B69A8A44089736DA29189A49FA"/>
+    <w:rsid w:val="00212F97"/>
+  </w:style>
+  <w:style w:type="paragraph" w:customStyle="1" w:styleId="1BB497B014D6463DB1936DF6BC5FCA7D">
+    <w:name w:val="1BB497B014D6463DB1936DF6BC5FCA7D"/>
+    <w:rsid w:val="00212F97"/>
+  </w:style>
+  <w:style w:type="paragraph" w:customStyle="1" w:styleId="D131A20F73014C769CF9FCE5C094CDC8">
+    <w:name w:val="D131A20F73014C769CF9FCE5C094CDC8"/>
+    <w:rsid w:val="00212F97"/>
+  </w:style>
+  <w:style w:type="paragraph" w:customStyle="1" w:styleId="6C82ABE47FD94F13B297ED42338DA9C8">
+    <w:name w:val="6C82ABE47FD94F13B297ED42338DA9C8"/>
+    <w:rsid w:val="00212F97"/>
+  </w:style>
+  <w:style w:type="paragraph" w:customStyle="1" w:styleId="093AE13DFE7E4C5FAE06B01A21A18D35">
+    <w:name w:val="093AE13DFE7E4C5FAE06B01A21A18D35"/>
+    <w:rsid w:val="00212F97"/>
+  </w:style>
+  <w:style w:type="paragraph" w:customStyle="1" w:styleId="5D2E317DCD7B4028BF618EBDDFA6428C">
+    <w:name w:val="5D2E317DCD7B4028BF618EBDDFA6428C"/>
+    <w:rsid w:val="00212F97"/>
+  </w:style>
+  <w:style w:type="paragraph" w:customStyle="1" w:styleId="735002035ACB4ED5AAC4CD55892596F0">
+    <w:name w:val="735002035ACB4ED5AAC4CD55892596F0"/>
+    <w:rsid w:val="00212F97"/>
+  </w:style>
+  <w:style w:type="paragraph" w:customStyle="1" w:styleId="27CA535968F04D748F9C290FECF4DBE9">
+    <w:name w:val="27CA535968F04D748F9C290FECF4DBE9"/>
+    <w:rsid w:val="00212F97"/>
+  </w:style>
+  <w:style w:type="paragraph" w:customStyle="1" w:styleId="2461EADF4CE4442EB5389320E5A5B93E">
+    <w:name w:val="2461EADF4CE4442EB5389320E5A5B93E"/>
+    <w:rsid w:val="00212F97"/>
+  </w:style>
+  <w:style w:type="paragraph" w:customStyle="1" w:styleId="AD6D93ADD7154B9E893368C1E8B147E0">
+    <w:name w:val="AD6D93ADD7154B9E893368C1E8B147E0"/>
+    <w:rsid w:val="00212F97"/>
+  </w:style>
+  <w:style w:type="paragraph" w:customStyle="1" w:styleId="B55FBC1C9FF24FD4AFAEAD5C1736EFA3">
+    <w:name w:val="B55FBC1C9FF24FD4AFAEAD5C1736EFA3"/>
+    <w:rsid w:val="00212F97"/>
+  </w:style>
+  <w:style w:type="paragraph" w:customStyle="1" w:styleId="B5F09AF32FBB446E8C7FA87C1AB77017">
+    <w:name w:val="B5F09AF32FBB446E8C7FA87C1AB77017"/>
+    <w:rsid w:val="00212F97"/>
+  </w:style>
+  <w:style w:type="paragraph" w:customStyle="1" w:styleId="76D5BA605F6C471BA888A88FC00620B5">
+    <w:name w:val="76D5BA605F6C471BA888A88FC00620B5"/>
+    <w:rsid w:val="00212F97"/>
+  </w:style>
+  <w:style w:type="paragraph" w:customStyle="1" w:styleId="BCC034C21C3B4C70A99AFE3B1EFE5A47">
+    <w:name w:val="BCC034C21C3B4C70A99AFE3B1EFE5A47"/>
+    <w:rsid w:val="00212F97"/>
+  </w:style>
+  <w:style w:type="paragraph" w:customStyle="1" w:styleId="8D3A0951B38642458249DE0326E6EBD7">
+    <w:name w:val="8D3A0951B38642458249DE0326E6EBD7"/>
+    <w:rsid w:val="00212F97"/>
+  </w:style>
+  <w:style w:type="paragraph" w:customStyle="1" w:styleId="23ADFC8E4030444A8A9537316E0C6A14">
+    <w:name w:val="23ADFC8E4030444A8A9537316E0C6A14"/>
+    <w:rsid w:val="00212F97"/>
+  </w:style>
+  <w:style w:type="paragraph" w:customStyle="1" w:styleId="8E221B7C71B0466198799F0D35A1FE0D">
+    <w:name w:val="8E221B7C71B0466198799F0D35A1FE0D"/>
+    <w:rsid w:val="00212F97"/>
+  </w:style>
+  <w:style w:type="paragraph" w:customStyle="1" w:styleId="3176365ED8724F57B320719CC21FE346">
+    <w:name w:val="3176365ED8724F57B320719CC21FE346"/>
+    <w:rsid w:val="00212F97"/>
+  </w:style>
+  <w:style w:type="paragraph" w:customStyle="1" w:styleId="E1502D2E90F84B44A4D7F013986A65D2">
+    <w:name w:val="E1502D2E90F84B44A4D7F013986A65D2"/>
+    <w:rsid w:val="00212F97"/>
   </w:style>
 </w:styles>
 </file>
@@ -2961,7 +4796,7 @@
 </file>
 
 <file path=customXml/itemProps2.xml><?xml version="1.0" encoding="utf-8"?>
-<ds:datastoreItem xmlns:ds="http://schemas.openxmlformats.org/officeDocument/2006/customXml" ds:itemID="{524E08EE-8C79-42D8-826E-942882C5B552}">
+<ds:datastoreItem xmlns:ds="http://schemas.openxmlformats.org/officeDocument/2006/customXml" ds:itemID="{A60AF263-7CEF-4C68-9F45-46B95CBB12EE}">
   <ds:schemaRefs>
     <ds:schemaRef ds:uri="http://schemas.openxmlformats.org/officeDocument/2006/bibliography"/>
   </ds:schemaRefs>

</xml_diff>

<commit_message>
Adição do RF6 ao documento
</commit_message>
<xml_diff>
--- a/doc/Documento de Escopo - CID10.docx
+++ b/doc/Documento de Escopo - CID10.docx
@@ -91,7 +91,13 @@
     </w:p>
     <w:p>
       <w:r>
-        <w:t>Desenvolver um software que permita realizar buscas na tabela CID-10, para encontrar o código de uma doença, bem como sua descrição, presentes na CID-10.</w:t>
+        <w:t xml:space="preserve">Desenvolver um </w:t>
+      </w:r>
+      <w:r>
+        <w:t>módulo em Java</w:t>
+      </w:r>
+      <w:r>
+        <w:t xml:space="preserve"> que permita realizar buscas na tabela CID-10, para encontrar o código de uma doença, bem como sua descrição, presentes na CID-10.</w:t>
       </w:r>
     </w:p>
     <w:p>
@@ -112,7 +118,10 @@
     </w:p>
     <w:p>
       <w:r>
-        <w:t>No novo software</w:t>
+        <w:t xml:space="preserve">No novo </w:t>
+      </w:r>
+      <w:r>
+        <w:t>módulo</w:t>
       </w:r>
       <w:r>
         <w:t>:</w:t>
@@ -295,15 +304,54 @@
         <w:pStyle w:val="Commarcadores"/>
       </w:pPr>
       <w:r>
-        <w:t xml:space="preserve">RF3: O módulo cid10.jar deve incluir a classe CID10 que deve conter os métodos públicos </w:t>
+        <w:t>RF3: O módulo cid10.jar deve incluir a</w:t>
+      </w:r>
+      <w:r>
+        <w:t xml:space="preserve"> classe CID10 que deve conter o método público</w:t>
+      </w:r>
+      <w:r>
+        <w:t xml:space="preserve"> </w:t>
       </w:r>
       <w:proofErr w:type="spellStart"/>
+      <w:proofErr w:type="gramStart"/>
       <w:r>
         <w:t>load</w:t>
       </w:r>
       <w:proofErr w:type="spellEnd"/>
       <w:r>
-        <w:t xml:space="preserve"> que carrega e mantém em RAM os códigos e eventuais estruturas para a busca eficiente.</w:t>
+        <w:t>(</w:t>
+      </w:r>
+      <w:proofErr w:type="gramEnd"/>
+      <w:r>
+        <w:t>)</w:t>
+      </w:r>
+      <w:r>
+        <w:t xml:space="preserve"> que carrega e mantém em RAM</w:t>
+      </w:r>
+      <w:r>
+        <w:t xml:space="preserve"> – através de um </w:t>
+      </w:r>
+      <w:proofErr w:type="spellStart"/>
+      <w:r>
+        <w:t>ArrayList</w:t>
+      </w:r>
+      <w:proofErr w:type="spellEnd"/>
+      <w:r>
+        <w:t xml:space="preserve"> de </w:t>
+      </w:r>
+      <w:proofErr w:type="spellStart"/>
+      <w:r>
+        <w:t>String</w:t>
+      </w:r>
+      <w:proofErr w:type="spellEnd"/>
+      <w:r>
+        <w:t xml:space="preserve"> –</w:t>
+      </w:r>
+      <w:r>
+        <w:t xml:space="preserve"> os códigos e eventuais es</w:t>
+      </w:r>
+      <w:r>
+        <w:t>truturas para a busca eficiente.</w:t>
       </w:r>
     </w:p>
     <w:p>
@@ -311,13 +359,34 @@
         <w:pStyle w:val="Commarcadores"/>
       </w:pPr>
       <w:r>
-        <w:t xml:space="preserve">RF4: Métodos públicos </w:t>
+        <w:lastRenderedPageBreak/>
+        <w:t xml:space="preserve">RF4: </w:t>
+      </w:r>
+      <w:r>
+        <w:t>O módulo cid10.jar deve incluir a</w:t>
+      </w:r>
+      <w:r>
+        <w:t xml:space="preserve"> classe CID10 que deve conter o</w:t>
+      </w:r>
+      <w:r>
+        <w:t xml:space="preserve"> método público </w:t>
       </w:r>
       <w:proofErr w:type="spellStart"/>
-      <w:r>
-        <w:t>Unload</w:t>
+      <w:proofErr w:type="gramStart"/>
+      <w:r>
+        <w:t>u</w:t>
+      </w:r>
+      <w:r>
+        <w:t>nload</w:t>
       </w:r>
       <w:proofErr w:type="spellEnd"/>
+      <w:r>
+        <w:t>(</w:t>
+      </w:r>
+      <w:proofErr w:type="gramEnd"/>
+      <w:r>
+        <w:t>) que</w:t>
+      </w:r>
       <w:r>
         <w:t xml:space="preserve"> remove da memória RAM qualquer índice e/ou dados para busca eficiente (cache).</w:t>
       </w:r>
@@ -327,15 +396,22 @@
         <w:pStyle w:val="Commarcadores"/>
       </w:pPr>
       <w:r>
-        <w:lastRenderedPageBreak/>
         <w:t xml:space="preserve">RF5: Método </w:t>
       </w:r>
       <w:proofErr w:type="spellStart"/>
+      <w:proofErr w:type="gramStart"/>
       <w:r>
         <w:t>search</w:t>
       </w:r>
       <w:proofErr w:type="spellEnd"/>
       <w:r>
+        <w:t>(</w:t>
+      </w:r>
+      <w:proofErr w:type="gramEnd"/>
+      <w:r>
+        <w:t>)</w:t>
+      </w:r>
+      <w:r>
         <w:t>, que recebe como argumento um vetor de sequências de caracteres (</w:t>
       </w:r>
       <w:proofErr w:type="spellStart"/>
@@ -353,6 +429,46 @@
       <w:proofErr w:type="spellEnd"/>
       <w:r>
         <w:t xml:space="preserve"> caso a entrada fornecida não identifique algum código correspondente e, caso contrário, um vetor de sequências de caracteres, contendo tantas entradas quanto os códigos localizados. A resposta sempre é o código seguido de um espaço em branco seguido da descrição.</w:t>
+      </w:r>
+    </w:p>
+    <w:p>
+      <w:pPr>
+        <w:pStyle w:val="Commarcadores"/>
+      </w:pPr>
+      <w:r>
+        <w:t xml:space="preserve">RF6: O método </w:t>
+      </w:r>
+      <w:proofErr w:type="spellStart"/>
+      <w:proofErr w:type="gramStart"/>
+      <w:r>
+        <w:t>load</w:t>
+      </w:r>
+      <w:proofErr w:type="spellEnd"/>
+      <w:r>
+        <w:t>(</w:t>
+      </w:r>
+      <w:proofErr w:type="gramEnd"/>
+      <w:r>
+        <w:t xml:space="preserve">) deve ser chamado antes de utilizar o método </w:t>
+      </w:r>
+      <w:proofErr w:type="spellStart"/>
+      <w:r>
+        <w:t>search</w:t>
+      </w:r>
+      <w:proofErr w:type="spellEnd"/>
+      <w:r>
+        <w:t>(), caso contr</w:t>
+      </w:r>
+      <w:r>
+        <w:t xml:space="preserve">ário uma exceção em tempo de execução será lançada, indicando que o método </w:t>
+      </w:r>
+      <w:proofErr w:type="spellStart"/>
+      <w:r>
+        <w:t>search</w:t>
+      </w:r>
+      <w:proofErr w:type="spellEnd"/>
+      <w:r>
+        <w:t>() foi chamado em hora irregular.</w:t>
       </w:r>
     </w:p>
     <w:p/>
@@ -370,7 +486,10 @@
         <w:t xml:space="preserve">Embora seja um projeto acadêmico, há possibilidade de utilização desse </w:t>
       </w:r>
       <w:r>
-        <w:t>software por outros sistemas que queiram realizar buscas</w:t>
+        <w:t>módulo</w:t>
+      </w:r>
+      <w:r>
+        <w:t xml:space="preserve"> por outros sistemas que queiram realizar buscas</w:t>
       </w:r>
       <w:r>
         <w:t xml:space="preserve"> junto ao DATASUS (Departamento de Informática do SUS)</w:t>
@@ -381,6 +500,24 @@
       <w:r>
         <w:t>.</w:t>
       </w:r>
+    </w:p>
+    <w:p>
+      <w:r>
+        <w:t xml:space="preserve">Um provável sistema a utilizar esse módulo é o </w:t>
+      </w:r>
+      <w:hyperlink r:id="rId9" w:history="1">
+        <w:r>
+          <w:rPr>
+            <w:rStyle w:val="Hyperlink"/>
+          </w:rPr>
+          <w:t>Barramento SUS</w:t>
+        </w:r>
+      </w:hyperlink>
+      <w:r>
+        <w:t>.</w:t>
+      </w:r>
+      <w:bookmarkStart w:id="0" w:name="_GoBack"/>
+      <w:bookmarkEnd w:id="0"/>
     </w:p>
     <w:p/>
     <w:p>
@@ -494,6 +631,7 @@
               <w:calendar w:val="gregorian"/>
             </w:date>
           </w:sdtPr>
+          <w:sdtEndPr/>
           <w:sdtContent>
             <w:tc>
               <w:tcPr>
@@ -547,6 +685,7 @@
               <w:calendar w:val="gregorian"/>
             </w:date>
           </w:sdtPr>
+          <w:sdtEndPr/>
           <w:sdtContent>
             <w:tc>
               <w:tcPr>
@@ -580,6 +719,9 @@
             <w:r>
               <w:t>Testador</w:t>
             </w:r>
+            <w:r>
+              <w:t xml:space="preserve"> e Desenvolvedor</w:t>
+            </w:r>
           </w:p>
         </w:tc>
         <w:sdt>
@@ -595,6 +737,7 @@
               <w:calendar w:val="gregorian"/>
             </w:date>
           </w:sdtPr>
+          <w:sdtEndPr/>
           <w:sdtContent>
             <w:tc>
               <w:tcPr>
@@ -643,6 +786,7 @@
               <w:calendar w:val="gregorian"/>
             </w:date>
           </w:sdtPr>
+          <w:sdtEndPr/>
           <w:sdtContent>
             <w:tc>
               <w:tcPr>
@@ -691,6 +835,7 @@
               <w:calendar w:val="gregorian"/>
             </w:date>
           </w:sdtPr>
+          <w:sdtEndPr/>
           <w:sdtContent>
             <w:tc>
               <w:tcPr>
@@ -739,6 +884,7 @@
               <w:calendar w:val="gregorian"/>
             </w:date>
           </w:sdtPr>
+          <w:sdtEndPr/>
           <w:sdtContent>
             <w:tc>
               <w:tcPr>
@@ -965,10 +1111,7 @@
               <w:t>Aprovado por</w:t>
             </w:r>
             <w:r>
-              <w:t xml:space="preserve"> </w:t>
-            </w:r>
-            <w:r>
-              <w:t>e-mail</w:t>
+              <w:t xml:space="preserve"> e-mail</w:t>
             </w:r>
           </w:p>
         </w:tc>
@@ -1014,6 +1157,7 @@
           </w:tcPr>
           <w:p>
             <w:r>
+              <w:lastRenderedPageBreak/>
               <w:t>Erik Raphael</w:t>
             </w:r>
           </w:p>
@@ -1047,6 +1191,7 @@
               <w:calendar w:val="gregorian"/>
             </w:date>
           </w:sdtPr>
+          <w:sdtEndPr/>
           <w:sdtContent>
             <w:tc>
               <w:tcPr>
@@ -1068,10 +1213,7 @@
           <w:tcPr>
             <w:tcW w:w="307" w:type="pct"/>
           </w:tcPr>
-          <w:p>
-            <w:bookmarkStart w:id="0" w:name="_GoBack"/>
-            <w:bookmarkEnd w:id="0"/>
-          </w:p>
+          <w:p/>
         </w:tc>
         <w:tc>
           <w:tcPr>
@@ -1116,6 +1258,7 @@
               <w:calendar w:val="gregorian"/>
             </w:date>
           </w:sdtPr>
+          <w:sdtEndPr/>
           <w:sdtContent>
             <w:tc>
               <w:tcPr>
@@ -1183,6 +1326,7 @@
               <w:calendar w:val="gregorian"/>
             </w:date>
           </w:sdtPr>
+          <w:sdtEndPr/>
           <w:sdtContent>
             <w:tc>
               <w:tcPr>
@@ -1289,6 +1433,7 @@
               <w:calendar w:val="gregorian"/>
             </w:date>
           </w:sdtPr>
+          <w:sdtEndPr/>
           <w:sdtContent>
             <w:tc>
               <w:tcPr>
@@ -1352,6 +1497,7 @@
               <w:calendar w:val="gregorian"/>
             </w:date>
           </w:sdtPr>
+          <w:sdtEndPr/>
           <w:sdtContent>
             <w:tc>
               <w:tcPr>
@@ -1372,7 +1518,7 @@
     </w:tbl>
     <w:p/>
     <w:sectPr>
-      <w:headerReference w:type="default" r:id="rId9"/>
+      <w:headerReference w:type="default" r:id="rId10"/>
       <w:pgSz w:w="11907" w:h="16839" w:code="9"/>
       <w:pgMar w:top="1440" w:right="1440" w:bottom="1440" w:left="1440" w:header="720" w:footer="864" w:gutter="0"/>
       <w:cols w:space="720"/>
@@ -3468,6 +3614,29 @@
     <w:rPr>
       <w:b/>
       <w:bCs/>
+    </w:rPr>
+  </w:style>
+  <w:style w:type="character" w:styleId="Hyperlink">
+    <w:name w:val="Hyperlink"/>
+    <w:basedOn w:val="Fontepargpadro"/>
+    <w:uiPriority w:val="99"/>
+    <w:unhideWhenUsed/>
+    <w:rsid w:val="00664966"/>
+    <w:rPr>
+      <w:color w:val="40ACD1" w:themeColor="hyperlink"/>
+      <w:u w:val="single"/>
+    </w:rPr>
+  </w:style>
+  <w:style w:type="character" w:styleId="Meno">
+    <w:name w:val="Mention"/>
+    <w:basedOn w:val="Fontepargpadro"/>
+    <w:uiPriority w:val="99"/>
+    <w:semiHidden/>
+    <w:unhideWhenUsed/>
+    <w:rsid w:val="00664966"/>
+    <w:rPr>
+      <w:color w:val="2B579A"/>
+      <w:shd w:val="clear" w:color="auto" w:fill="E6E6E6"/>
     </w:rPr>
   </w:style>
 </w:styles>
@@ -3933,6 +4102,8 @@
     <w:rsidRoot w:val="00F87288"/>
     <w:rsid w:val="00212F97"/>
     <w:rsid w:val="00604D50"/>
+    <w:rsid w:val="00687267"/>
+    <w:rsid w:val="007D5E50"/>
     <w:rsid w:val="00F87288"/>
   </w:rsids>
   <m:mathPr>
@@ -4796,7 +4967,7 @@
 </file>
 
 <file path=customXml/itemProps2.xml><?xml version="1.0" encoding="utf-8"?>
-<ds:datastoreItem xmlns:ds="http://schemas.openxmlformats.org/officeDocument/2006/customXml" ds:itemID="{A60AF263-7CEF-4C68-9F45-46B95CBB12EE}">
+<ds:datastoreItem xmlns:ds="http://schemas.openxmlformats.org/officeDocument/2006/customXml" ds:itemID="{F4557F84-4B96-4740-A27F-531C30BACCA4}">
   <ds:schemaRefs>
     <ds:schemaRef ds:uri="http://schemas.openxmlformats.org/officeDocument/2006/bibliography"/>
   </ds:schemaRefs>

</xml_diff>